<commit_message>
Fixed python exporter and doc
Updated lab doc to tell how to pull old files from repo.

Removed bad gltf option from the python script
</commit_message>
<xml_diff>
--- a/Materials/Lab 5 Vulkan.docx
+++ b/Materials/Lab 5 Vulkan.docx
@@ -1,6 +1,6 @@
 
 <file path=word/document.xml><?xml version="1.0" encoding="utf-8"?>
-<w:document xmlns:wpc="http://schemas.microsoft.com/office/word/2010/wordprocessingCanvas" xmlns:cx="http://schemas.microsoft.com/office/drawing/2014/chartex" xmlns:cx1="http://schemas.microsoft.com/office/drawing/2015/9/8/chartex" xmlns:cx2="http://schemas.microsoft.com/office/drawing/2015/10/21/chartex" xmlns:cx3="http://schemas.microsoft.com/office/drawing/2016/5/9/chartex" xmlns:cx4="http://schemas.microsoft.com/office/drawing/2016/5/10/chartex" xmlns:cx5="http://schemas.microsoft.com/office/drawing/2016/5/11/chartex" xmlns:cx6="http://schemas.microsoft.com/office/drawing/2016/5/12/chartex" xmlns:cx7="http://schemas.microsoft.com/office/drawing/2016/5/13/chartex" xmlns:cx8="http://schemas.microsoft.com/office/drawing/2016/5/14/chartex" xmlns:mc="http://schemas.openxmlformats.org/markup-compatibility/2006" xmlns:aink="http://schemas.microsoft.com/office/drawing/2016/ink" xmlns:am3d="http://schemas.microsoft.com/office/drawing/2017/model3d" xmlns:o="urn:schemas-microsoft-com:office:office" xmlns:oel="http://schemas.microsoft.com/office/2019/extlst" xmlns:r="http://schemas.openxmlformats.org/officeDocument/2006/relationships" xmlns:m="http://schemas.openxmlformats.org/officeDocument/2006/math" xmlns:v="urn:schemas-microsoft-com:vml" xmlns:wp14="http://schemas.microsoft.com/office/word/2010/wordprocessingDrawing" xmlns:wp="http://schemas.openxmlformats.org/drawingml/2006/wordprocessingDrawing" xmlns:w10="urn:schemas-microsoft-com:office:word" xmlns:w="http://schemas.openxmlformats.org/wordprocessingml/2006/main" xmlns:w14="http://schemas.microsoft.com/office/word/2010/wordml" xmlns:w15="http://schemas.microsoft.com/office/word/2012/wordml" xmlns:w16cex="http://schemas.microsoft.com/office/word/2018/wordml/cex" xmlns:w16cid="http://schemas.microsoft.com/office/word/2016/wordml/cid" xmlns:w16="http://schemas.microsoft.com/office/word/2018/wordml" xmlns:w16sdtdh="http://schemas.microsoft.com/office/word/2020/wordml/sdtdatahash" xmlns:w16se="http://schemas.microsoft.com/office/word/2015/wordml/symex" xmlns:wpg="http://schemas.microsoft.com/office/word/2010/wordprocessingGroup" xmlns:wpi="http://schemas.microsoft.com/office/word/2010/wordprocessingInk" xmlns:wne="http://schemas.microsoft.com/office/word/2006/wordml" xmlns:wps="http://schemas.microsoft.com/office/word/2010/wordprocessingShape" mc:Ignorable="w14 w15 w16se w16cid w16 w16cex w16sdtdh wp14">
+<w:document xmlns:wpc="http://schemas.microsoft.com/office/word/2010/wordprocessingCanvas" xmlns:cx="http://schemas.microsoft.com/office/drawing/2014/chartex" xmlns:cx1="http://schemas.microsoft.com/office/drawing/2015/9/8/chartex" xmlns:cx2="http://schemas.microsoft.com/office/drawing/2015/10/21/chartex" xmlns:cx3="http://schemas.microsoft.com/office/drawing/2016/5/9/chartex" xmlns:cx4="http://schemas.microsoft.com/office/drawing/2016/5/10/chartex" xmlns:cx5="http://schemas.microsoft.com/office/drawing/2016/5/11/chartex" xmlns:cx6="http://schemas.microsoft.com/office/drawing/2016/5/12/chartex" xmlns:cx7="http://schemas.microsoft.com/office/drawing/2016/5/13/chartex" xmlns:cx8="http://schemas.microsoft.com/office/drawing/2016/5/14/chartex" xmlns:mc="http://schemas.openxmlformats.org/markup-compatibility/2006" xmlns:aink="http://schemas.microsoft.com/office/drawing/2016/ink" xmlns:am3d="http://schemas.microsoft.com/office/drawing/2017/model3d" xmlns:o="urn:schemas-microsoft-com:office:office" xmlns:oel="http://schemas.microsoft.com/office/2019/extlst" xmlns:r="http://schemas.openxmlformats.org/officeDocument/2006/relationships" xmlns:m="http://schemas.openxmlformats.org/officeDocument/2006/math" xmlns:v="urn:schemas-microsoft-com:vml" xmlns:wp14="http://schemas.microsoft.com/office/word/2010/wordprocessingDrawing" xmlns:wp="http://schemas.openxmlformats.org/drawingml/2006/wordprocessingDrawing" xmlns:w10="urn:schemas-microsoft-com:office:word" xmlns:w="http://schemas.openxmlformats.org/wordprocessingml/2006/main" xmlns:w14="http://schemas.microsoft.com/office/word/2010/wordml" xmlns:w15="http://schemas.microsoft.com/office/word/2012/wordml" xmlns:w16cex="http://schemas.microsoft.com/office/word/2018/wordml/cex" xmlns:w16cid="http://schemas.microsoft.com/office/word/2016/wordml/cid" xmlns:w16="http://schemas.microsoft.com/office/word/2018/wordml" xmlns:w16du="http://schemas.microsoft.com/office/word/2023/wordml/word16du" xmlns:w16sdtdh="http://schemas.microsoft.com/office/word/2020/wordml/sdtdatahash" xmlns:w16se="http://schemas.microsoft.com/office/word/2015/wordml/symex" xmlns:wpg="http://schemas.microsoft.com/office/word/2010/wordprocessingGroup" xmlns:wpi="http://schemas.microsoft.com/office/word/2010/wordprocessingInk" xmlns:wne="http://schemas.microsoft.com/office/word/2006/wordml" xmlns:wps="http://schemas.microsoft.com/office/word/2010/wordprocessingShape" mc:Ignorable="w14 w15 w16se w16cid w16 w16cex w16sdtdh w16du wp14">
   <w:body>
     <w:p>
       <w:pPr>
@@ -338,15 +338,7 @@
     </w:p>
     <w:p>
       <w:r>
-        <w:t xml:space="preserve">To make use of the </w:t>
-      </w:r>
-      <w:proofErr w:type="spellStart"/>
-      <w:r>
-        <w:t>TinyGLTF</w:t>
-      </w:r>
-      <w:proofErr w:type="spellEnd"/>
-      <w:r>
-        <w:t xml:space="preserve"> loading library, extend the project to search its folder.</w:t>
+        <w:t>To make use of the TinyGLTF loading library, extend the project to search its folder.</w:t>
       </w:r>
     </w:p>
     <w:p>
@@ -426,15 +418,7 @@
         <w:t>IMPORTANT:</w:t>
       </w:r>
       <w:r>
-        <w:t xml:space="preserve"> When including </w:t>
-      </w:r>
-      <w:proofErr w:type="spellStart"/>
-      <w:r>
-        <w:t>TinyGLTF</w:t>
-      </w:r>
-      <w:proofErr w:type="spellEnd"/>
-      <w:r>
-        <w:t xml:space="preserve"> it does expect you to declare some </w:t>
+        <w:t xml:space="preserve"> When including TinyGLTF it does expect you to declare some </w:t>
       </w:r>
       <w:r>
         <w:rPr>
@@ -450,31 +434,8 @@
         <w:t>work/</w:t>
       </w:r>
       <w:r>
-        <w:t xml:space="preserve">link properly </w:t>
-      </w:r>
-      <w:r>
-        <w:t xml:space="preserve">(Similar to </w:t>
-      </w:r>
-      <w:proofErr w:type="spellStart"/>
-      <w:r>
-        <w:t>Gateware.h</w:t>
-      </w:r>
-      <w:proofErr w:type="spellEnd"/>
-      <w:r>
-        <w:t>)</w:t>
-      </w:r>
-      <w:r>
-        <w:t xml:space="preserve">. Unlike </w:t>
-      </w:r>
-      <w:proofErr w:type="spellStart"/>
-      <w:r>
-        <w:t>Gateware</w:t>
-      </w:r>
-      <w:proofErr w:type="spellEnd"/>
-      <w:r>
-        <w:t xml:space="preserve"> though, these defines tell the library where to copy the implementation so you should only ever do this inside one </w:t>
-      </w:r>
-      <w:proofErr w:type="spellStart"/>
+        <w:t xml:space="preserve">link properly (Similar to Gateware.h). Unlike Gateware though, these defines tell the library where to copy the implementation so you should only ever do this inside one </w:t>
+      </w:r>
       <w:r>
         <w:rPr>
           <w:b/>
@@ -482,7 +443,6 @@
         </w:rPr>
         <w:t>cpp</w:t>
       </w:r>
-      <w:proofErr w:type="spellEnd"/>
       <w:r>
         <w:t xml:space="preserve"> file. (others can still include it though)</w:t>
       </w:r>
@@ -568,28 +528,10 @@
     </w:p>
     <w:p>
       <w:r>
-        <w:t xml:space="preserve">Use the </w:t>
-      </w:r>
-      <w:proofErr w:type="spellStart"/>
-      <w:r>
-        <w:t>TinyGLTF</w:t>
-      </w:r>
-      <w:proofErr w:type="spellEnd"/>
-      <w:r>
-        <w:t xml:space="preserve"> library to l</w:t>
-      </w:r>
-      <w:r>
-        <w:t>oad the rudimentary GLTF from file. (Use it to load the included “</w:t>
-      </w:r>
-      <w:proofErr w:type="spellStart"/>
-      <w:proofErr w:type="gramStart"/>
-      <w:r>
-        <w:t>triangle.gltf</w:t>
-      </w:r>
-      <w:proofErr w:type="spellEnd"/>
-      <w:proofErr w:type="gramEnd"/>
-      <w:r>
-        <w:t>”)</w:t>
+        <w:t>Use the TinyGLTF library to l</w:t>
+      </w:r>
+      <w:r>
+        <w:t>oad the rudimentary GLTF from file. (Use it to load the included “triangle.gltf”)</w:t>
       </w:r>
     </w:p>
     <w:p>
@@ -646,27 +588,7 @@
           <w:i/>
           <w:iCs/>
         </w:rPr>
-        <w:t>.</w:t>
-      </w:r>
-      <w:proofErr w:type="spellStart"/>
-      <w:r>
-        <w:rPr>
-          <w:b/>
-          <w:bCs/>
-          <w:i/>
-          <w:iCs/>
-        </w:rPr>
-        <w:t>gltf</w:t>
-      </w:r>
-      <w:proofErr w:type="spellEnd"/>
-      <w:r>
-        <w:rPr>
-          <w:b/>
-          <w:bCs/>
-          <w:i/>
-          <w:iCs/>
-        </w:rPr>
-        <w:t xml:space="preserve"> </w:t>
+        <w:t xml:space="preserve">.gltf </w:t>
       </w:r>
       <w:r>
         <w:rPr>
@@ -873,15 +795,7 @@
         <w:t>unified</w:t>
       </w:r>
       <w:r>
-        <w:t xml:space="preserve"> </w:t>
-      </w:r>
-      <w:proofErr w:type="spellStart"/>
-      <w:r>
-        <w:t>vkBuffer</w:t>
-      </w:r>
-      <w:proofErr w:type="spellEnd"/>
-      <w:r>
-        <w:t xml:space="preserve">, just </w:t>
+        <w:t xml:space="preserve"> vkBuffer, just </w:t>
       </w:r>
       <w:r>
         <w:rPr>
@@ -920,39 +834,14 @@
     </w:p>
     <w:p>
       <w:r>
-        <w:t xml:space="preserve">I suggest renaming/merging functions like </w:t>
-      </w:r>
-      <w:proofErr w:type="spellStart"/>
-      <w:r>
-        <w:t>CreateVertex</w:t>
-      </w:r>
-      <w:proofErr w:type="spellEnd"/>
-      <w:r>
-        <w:t xml:space="preserve">… and </w:t>
-      </w:r>
-      <w:proofErr w:type="spellStart"/>
-      <w:r>
-        <w:t>CreateIndex</w:t>
-      </w:r>
-      <w:proofErr w:type="spellEnd"/>
-      <w:r>
-        <w:t xml:space="preserve">… Into </w:t>
-      </w:r>
-      <w:proofErr w:type="spellStart"/>
+        <w:t xml:space="preserve">I suggest renaming/merging functions like CreateVertex… and CreateIndex… Into </w:t>
+      </w:r>
       <w:r>
         <w:rPr>
           <w:b/>
           <w:bCs/>
         </w:rPr>
-        <w:t>CreateGeometry</w:t>
-      </w:r>
-      <w:proofErr w:type="spellEnd"/>
-      <w:r>
-        <w:rPr>
-          <w:b/>
-          <w:bCs/>
-        </w:rPr>
-        <w:t>…</w:t>
+        <w:t>CreateGeometry…</w:t>
       </w:r>
     </w:p>
     <w:p>
@@ -1055,23 +944,7 @@
           <w:i/>
           <w:iCs/>
         </w:rPr>
-        <w:t xml:space="preserve">Check the “Day 2 Debugging” slides for info on how to properly access and copy raw data from an </w:t>
-      </w:r>
-      <w:proofErr w:type="gramStart"/>
-      <w:r>
-        <w:rPr>
-          <w:i/>
-          <w:iCs/>
-        </w:rPr>
-        <w:t>std::</w:t>
-      </w:r>
-      <w:proofErr w:type="gramEnd"/>
-      <w:r>
-        <w:rPr>
-          <w:i/>
-          <w:iCs/>
-        </w:rPr>
-        <w:t xml:space="preserve">vector. </w:t>
+        <w:t xml:space="preserve">Check the “Day 2 Debugging” slides for info on how to properly access and copy raw data from an std::vector. </w:t>
       </w:r>
     </w:p>
     <w:p>
@@ -1113,21 +986,11 @@
       <w:r>
         <w:t xml:space="preserve"> </w:t>
       </w:r>
-      <w:proofErr w:type="spellStart"/>
-      <w:proofErr w:type="gramStart"/>
       <w:r>
         <w:t>vkCmd</w:t>
       </w:r>
       <w:r>
-        <w:t>DrawIndexed</w:t>
-      </w:r>
-      <w:proofErr w:type="spellEnd"/>
-      <w:r>
-        <w:t>(</w:t>
-      </w:r>
-      <w:proofErr w:type="gramEnd"/>
-      <w:r>
-        <w:t>)</w:t>
+        <w:t>DrawIndexed()</w:t>
       </w:r>
       <w:r>
         <w:t xml:space="preserve"> to draw all the indices in mesh 0.</w:t>
@@ -1245,15 +1108,7 @@
     </w:p>
     <w:p>
       <w:r>
-        <w:t xml:space="preserve">Never hard-code this information. Always grab it directly from the </w:t>
-      </w:r>
-      <w:proofErr w:type="spellStart"/>
-      <w:r>
-        <w:t>TinyGLTF</w:t>
-      </w:r>
-      <w:proofErr w:type="spellEnd"/>
-      <w:r>
-        <w:t xml:space="preserve"> Model object.</w:t>
+        <w:t>Never hard-code this information. Always grab it directly from the TinyGLTF Model object.</w:t>
       </w:r>
     </w:p>
     <w:p>
@@ -1354,13 +1209,8 @@
         <w:t>Then v</w:t>
       </w:r>
       <w:r>
-        <w:t xml:space="preserve">iew in </w:t>
-      </w:r>
-      <w:proofErr w:type="spellStart"/>
-      <w:r>
-        <w:t>RenderDoc</w:t>
-      </w:r>
-      <w:proofErr w:type="spellEnd"/>
+        <w:t>iew in RenderDoc</w:t>
+      </w:r>
       <w:r>
         <w:t>:</w:t>
       </w:r>
@@ -1374,7 +1224,7 @@
           <w:noProof/>
         </w:rPr>
         <w:drawing>
-          <wp:inline distT="0" distB="0" distL="0" distR="0" wp14:anchorId="698D5578" wp14:editId="4D8EF563">
+          <wp:inline distT="0" distB="0" distL="0" distR="0" wp14:anchorId="698D5578" wp14:editId="104D32EB">
             <wp:extent cx="4484536" cy="2784198"/>
             <wp:effectExtent l="0" t="0" r="0" b="0"/>
             <wp:docPr id="5" name="Picture 5"/>
@@ -1703,8 +1553,6 @@
       <w:r>
         <w:t xml:space="preserve">Import the </w:t>
       </w:r>
-      <w:proofErr w:type="spellStart"/>
-      <w:proofErr w:type="gramStart"/>
       <w:r>
         <w:rPr>
           <w:b/>
@@ -1719,8 +1567,6 @@
         </w:rPr>
         <w:t>.gltf</w:t>
       </w:r>
-      <w:proofErr w:type="spellEnd"/>
-      <w:proofErr w:type="gramEnd"/>
       <w:r>
         <w:t xml:space="preserve"> model into </w:t>
       </w:r>
@@ -1828,24 +1674,13 @@
       <w:r>
         <w:t xml:space="preserve"> (ex: </w:t>
       </w:r>
-      <w:proofErr w:type="spellStart"/>
       <w:r>
         <w:rPr>
           <w:b/>
           <w:bCs/>
         </w:rPr>
-        <w:t>blender_</w:t>
-      </w:r>
-      <w:proofErr w:type="gramStart"/>
-      <w:r>
-        <w:rPr>
-          <w:b/>
-          <w:bCs/>
-        </w:rPr>
-        <w:t>triangle.gltf</w:t>
-      </w:r>
-      <w:proofErr w:type="spellEnd"/>
-      <w:proofErr w:type="gramEnd"/>
+        <w:t>blender_triangle.gltf</w:t>
+      </w:r>
       <w:r>
         <w:t>)</w:t>
       </w:r>
@@ -2013,7 +1848,6 @@
       <w:r>
         <w:t xml:space="preserve">Edit the </w:t>
       </w:r>
-      <w:proofErr w:type="spellStart"/>
       <w:r>
         <w:rPr>
           <w:b/>
@@ -2021,7 +1855,6 @@
         </w:rPr>
         <w:t>VkVertexInputBindingDescription</w:t>
       </w:r>
-      <w:proofErr w:type="spellEnd"/>
       <w:r>
         <w:t xml:space="preserve"> so it supports 4 descriptions instead of 1.</w:t>
       </w:r>
@@ -2031,7 +1864,6 @@
         <w:tab/>
         <w:t xml:space="preserve">Add 3 more </w:t>
       </w:r>
-      <w:proofErr w:type="spellStart"/>
       <w:r>
         <w:rPr>
           <w:b/>
@@ -2039,7 +1871,6 @@
         </w:rPr>
         <w:t>VkVertexInputAttributeDescription</w:t>
       </w:r>
-      <w:proofErr w:type="spellEnd"/>
       <w:r>
         <w:t xml:space="preserve">(s) </w:t>
       </w:r>
@@ -2061,48 +1892,30 @@
         <w:lastRenderedPageBreak/>
         <w:t xml:space="preserve">You may have noticed </w:t>
       </w:r>
-      <w:proofErr w:type="spellStart"/>
-      <w:proofErr w:type="gramStart"/>
       <w:r>
         <w:rPr>
           <w:u w:val="single"/>
         </w:rPr>
-        <w:t>tinygltf</w:t>
-      </w:r>
-      <w:proofErr w:type="spellEnd"/>
+        <w:t>tinygltf::B</w:t>
+      </w:r>
       <w:r>
         <w:rPr>
           <w:u w:val="single"/>
         </w:rPr>
-        <w:t>::</w:t>
-      </w:r>
-      <w:proofErr w:type="spellStart"/>
-      <w:proofErr w:type="gramEnd"/>
+        <w:t>uffer</w:t>
+      </w:r>
       <w:r>
         <w:rPr>
           <w:u w:val="single"/>
         </w:rPr>
-        <w:t>B</w:t>
+        <w:t>V</w:t>
       </w:r>
       <w:r>
         <w:rPr>
           <w:u w:val="single"/>
         </w:rPr>
-        <w:t>uffer</w:t>
-      </w:r>
-      <w:r>
-        <w:rPr>
-          <w:u w:val="single"/>
-        </w:rPr>
-        <w:t>V</w:t>
-      </w:r>
-      <w:r>
-        <w:rPr>
-          <w:u w:val="single"/>
-        </w:rPr>
         <w:t>iew</w:t>
       </w:r>
-      <w:proofErr w:type="spellEnd"/>
       <w:r>
         <w:t>(s) have an</w:t>
       </w:r>
@@ -2368,23 +2181,7 @@
           <w:i/>
           <w:iCs/>
         </w:rPr>
-        <w:t xml:space="preserve"> </w:t>
-      </w:r>
-      <w:proofErr w:type="spellStart"/>
-      <w:r>
-        <w:rPr>
-          <w:i/>
-          <w:iCs/>
-        </w:rPr>
-        <w:t>RenderDoc</w:t>
-      </w:r>
-      <w:proofErr w:type="spellEnd"/>
-      <w:r>
-        <w:rPr>
-          <w:i/>
-          <w:iCs/>
-        </w:rPr>
-        <w:t xml:space="preserve"> will NOT debug incoming attributes unless they are </w:t>
+        <w:t xml:space="preserve"> RenderDoc will NOT debug incoming attributes unless they are </w:t>
       </w:r>
       <w:r>
         <w:rPr>
@@ -2432,42 +2229,21 @@
         </w:rPr>
         <w:t xml:space="preserve"> The </w:t>
       </w:r>
-      <w:proofErr w:type="spellStart"/>
-      <w:proofErr w:type="gramStart"/>
       <w:r>
         <w:rPr>
           <w:i/>
           <w:iCs/>
           <w:u w:val="single"/>
         </w:rPr>
-        <w:t>tinygltf</w:t>
-      </w:r>
-      <w:proofErr w:type="spellEnd"/>
+        <w:t>tinygltf::Accessor</w:t>
+      </w:r>
       <w:r>
         <w:rPr>
           <w:i/>
           <w:iCs/>
-          <w:u w:val="single"/>
-        </w:rPr>
-        <w:t>::</w:t>
-      </w:r>
-      <w:proofErr w:type="gramEnd"/>
-      <w:r>
-        <w:rPr>
-          <w:i/>
-          <w:iCs/>
-          <w:u w:val="single"/>
-        </w:rPr>
-        <w:t>Accessor</w:t>
-      </w:r>
-      <w:r>
-        <w:rPr>
-          <w:i/>
-          <w:iCs/>
         </w:rPr>
         <w:t xml:space="preserve"> class has a built-in </w:t>
       </w:r>
-      <w:proofErr w:type="spellStart"/>
       <w:r>
         <w:rPr>
           <w:b/>
@@ -2475,23 +2251,13 @@
           <w:i/>
           <w:iCs/>
         </w:rPr>
-        <w:t>ByteStride</w:t>
-      </w:r>
-      <w:proofErr w:type="spellEnd"/>
-      <w:r>
-        <w:rPr>
-          <w:b/>
-          <w:bCs/>
+        <w:t>ByteStride()</w:t>
+      </w:r>
+      <w:r>
+        <w:rPr>
           <w:i/>
           <w:iCs/>
         </w:rPr>
-        <w:t>()</w:t>
-      </w:r>
-      <w:r>
-        <w:rPr>
-          <w:i/>
-          <w:iCs/>
-        </w:rPr>
         <w:t xml:space="preserve"> function to help you calculate it for each description.</w:t>
       </w:r>
     </w:p>
@@ -2517,13 +2283,8 @@
         <w:t>ly</w:t>
       </w:r>
       <w:r>
-        <w:t xml:space="preserve"> in </w:t>
-      </w:r>
-      <w:proofErr w:type="spellStart"/>
-      <w:r>
-        <w:t>RenderDoc</w:t>
-      </w:r>
-      <w:proofErr w:type="spellEnd"/>
+        <w:t xml:space="preserve"> in RenderDoc</w:t>
+      </w:r>
       <w:r>
         <w:t xml:space="preserve"> (like it did before)</w:t>
       </w:r>
@@ -2784,15 +2545,7 @@
         <w:t xml:space="preserve">3D model file </w:t>
       </w:r>
       <w:r>
-        <w:t>“</w:t>
-      </w:r>
-      <w:proofErr w:type="spellStart"/>
-      <w:r>
-        <w:t>Bebe.glb</w:t>
-      </w:r>
-      <w:proofErr w:type="spellEnd"/>
-      <w:r>
-        <w:t xml:space="preserve">” </w:t>
+        <w:t xml:space="preserve">“Bebe.glb” </w:t>
       </w:r>
       <w:r>
         <w:t xml:space="preserve">or generate your own model at:  </w:t>
@@ -2938,13 +2691,8 @@
         <w:t>visually and</w:t>
       </w:r>
       <w:r>
-        <w:t xml:space="preserve"> in </w:t>
-      </w:r>
-      <w:proofErr w:type="spellStart"/>
-      <w:r>
-        <w:t>RenderDoc</w:t>
-      </w:r>
-      <w:proofErr w:type="spellEnd"/>
+        <w:t xml:space="preserve"> in RenderDoc</w:t>
+      </w:r>
       <w:r>
         <w:t>:</w:t>
       </w:r>
@@ -2996,15 +2744,7 @@
     </w:p>
     <w:p>
       <w:r>
-        <w:t xml:space="preserve">If you didn’t hard-code anything in a prior step, then the geometry should render correctly. Some models may not fully fit inside NDC Space, but you will still be able to preview their geometry in </w:t>
-      </w:r>
-      <w:proofErr w:type="spellStart"/>
-      <w:r>
-        <w:t>RenderDoc</w:t>
-      </w:r>
-      <w:proofErr w:type="spellEnd"/>
-      <w:r>
-        <w:t xml:space="preserve"> just fine.</w:t>
+        <w:t>If you didn’t hard-code anything in a prior step, then the geometry should render correctly. Some models may not fully fit inside NDC Space, but you will still be able to preview their geometry in RenderDoc just fine.</w:t>
       </w:r>
     </w:p>
     <w:p>
@@ -3236,13 +2976,8 @@
         <w:t>nterfaces, SHADER_VARS in C++ &amp; HLSL</w:t>
       </w:r>
       <w:r>
-        <w:t xml:space="preserve">, </w:t>
-      </w:r>
-      <w:proofErr w:type="spellStart"/>
-      <w:r>
-        <w:t>Camera.h</w:t>
-      </w:r>
-      <w:proofErr w:type="spellEnd"/>
+        <w:t>, Camera.h</w:t>
+      </w:r>
       <w:r>
         <w:t xml:space="preserve"> </w:t>
       </w:r>
@@ -3274,8 +3009,6 @@
       <w:r>
         <w:t xml:space="preserve"> the code for allocating the uniform buffers and adjusting </w:t>
       </w:r>
-      <w:proofErr w:type="spellStart"/>
-      <w:proofErr w:type="gramStart"/>
       <w:r>
         <w:rPr>
           <w:b/>
@@ -3283,21 +3016,12 @@
         </w:rPr>
         <w:t>CreatePipelineLayout</w:t>
       </w:r>
-      <w:proofErr w:type="spellEnd"/>
       <w:r>
         <w:rPr>
           <w:b/>
           <w:bCs/>
         </w:rPr>
-        <w:t>(</w:t>
-      </w:r>
-      <w:proofErr w:type="gramEnd"/>
-      <w:r>
-        <w:rPr>
-          <w:b/>
-          <w:bCs/>
-        </w:rPr>
-        <w:t>)</w:t>
+        <w:t>()</w:t>
       </w:r>
       <w:r>
         <w:t>.</w:t>
@@ -3412,7 +3136,6 @@
       <w:r>
         <w:t xml:space="preserve"> (This is a </w:t>
       </w:r>
-      <w:proofErr w:type="spellStart"/>
       <w:r>
         <w:rPr>
           <w:b/>
@@ -3420,7 +3143,6 @@
         </w:rPr>
         <w:t>shaderc</w:t>
       </w:r>
-      <w:proofErr w:type="spellEnd"/>
       <w:r>
         <w:t xml:space="preserve"> compiler setting)</w:t>
       </w:r>
@@ -4051,15 +3773,7 @@
     </w:p>
     <w:p>
       <w:r>
-        <w:t xml:space="preserve">Great job! You have now been introduced to the GLTF model format. Even though we are only using it to draw geometry right now, it can do quite a bit more than that. Materials, Textures, Matrix Hierarchies, </w:t>
-      </w:r>
-      <w:proofErr w:type="gramStart"/>
-      <w:r>
-        <w:t>Animations</w:t>
-      </w:r>
-      <w:proofErr w:type="gramEnd"/>
-      <w:r>
-        <w:t xml:space="preserve"> and more are available in this industry standard 3D format.</w:t>
+        <w:t>Great job! You have now been introduced to the GLTF model format. Even though we are only using it to draw geometry right now, it can do quite a bit more than that. Materials, Textures, Matrix Hierarchies, Animations and more are available in this industry standard 3D format.</w:t>
       </w:r>
     </w:p>
     <w:p>
@@ -4176,21 +3890,7 @@
           <w:rPr>
             <w:rStyle w:val="Hyperlink"/>
           </w:rPr>
-          <w:t>https:/github.com/</w:t>
-        </w:r>
-        <w:proofErr w:type="spellStart"/>
-        <w:r>
-          <w:rPr>
-            <w:rStyle w:val="Hyperlink"/>
-          </w:rPr>
-          <w:t>SaschaWillems</w:t>
-        </w:r>
-        <w:proofErr w:type="spellEnd"/>
-        <w:r>
-          <w:rPr>
-            <w:rStyle w:val="Hyperlink"/>
-          </w:rPr>
-          <w:t>/Vulkan</w:t>
+          <w:t>https:/github.com/SaschaWillems/Vulkan</w:t>
         </w:r>
       </w:hyperlink>
       <w:r>
@@ -4371,11 +4071,9 @@
       <w:r>
         <w:t xml:space="preserve">. </w:t>
       </w:r>
-      <w:proofErr w:type="spellStart"/>
       <w:r>
         <w:t>Gateware</w:t>
       </w:r>
-      <w:proofErr w:type="spellEnd"/>
       <w:r>
         <w:t xml:space="preserve"> is a powerful cross-platform API often contributed to by students here at Full Sail just like you. (Designed for 3D Engine builders) </w:t>
       </w:r>
@@ -4399,39 +4097,7 @@
           <w:i/>
           <w:iCs/>
         </w:rPr>
-        <w:t xml:space="preserve">Tip: use the “---&gt;” triple-dash operator on any </w:t>
-      </w:r>
-      <w:proofErr w:type="spellStart"/>
-      <w:r>
-        <w:rPr>
-          <w:i/>
-          <w:iCs/>
-        </w:rPr>
-        <w:t>Gateware</w:t>
-      </w:r>
-      <w:proofErr w:type="spellEnd"/>
-      <w:r>
-        <w:rPr>
-          <w:i/>
-          <w:iCs/>
-        </w:rPr>
-        <w:t xml:space="preserve"> proxy to have </w:t>
-      </w:r>
-      <w:proofErr w:type="spellStart"/>
-      <w:r>
-        <w:rPr>
-          <w:i/>
-          <w:iCs/>
-        </w:rPr>
-        <w:t>intellisense</w:t>
-      </w:r>
-      <w:proofErr w:type="spellEnd"/>
-      <w:r>
-        <w:rPr>
-          <w:i/>
-          <w:iCs/>
-        </w:rPr>
-        <w:t xml:space="preserve"> show you the actual arguments. </w:t>
+        <w:t xml:space="preserve">Tip: use the “---&gt;” triple-dash operator on any Gateware proxy to have intellisense show you the actual arguments. </w:t>
       </w:r>
     </w:p>
     <w:p>
@@ -4466,13 +4132,16 @@
         </w:numPr>
         <w:rPr>
           <w:rStyle w:val="SubtleReference"/>
+          <w:b w:val="0"/>
+          <w:bCs w:val="0"/>
+          <w:color w:val="auto"/>
         </w:rPr>
       </w:pPr>
       <w:r>
         <w:rPr>
           <w:rStyle w:val="SubtleReference"/>
         </w:rPr>
-        <w:t>How do I know if I am using the Vulkan API correctly?</w:t>
+        <w:t>How do I grab the starting files from a previous lab assignment?</w:t>
       </w:r>
     </w:p>
     <w:p>
@@ -4482,9 +4151,74 @@
           <w:ilvl w:val="1"/>
           <w:numId w:val="3"/>
         </w:numPr>
-      </w:pPr>
-      <w:r>
-        <w:t>Aside from reading the docs and making sure the code compiles, we have enabled run-time debug output in the Vulkan API. Be sure to pay close attention to the console window when running the program. Any non-fatal mistakes you make will be reported by the Vulkan validation layer and printed there.</w:t>
+        <w:rPr>
+          <w:rStyle w:val="SubtleReference"/>
+          <w:b w:val="0"/>
+          <w:bCs w:val="0"/>
+        </w:rPr>
+      </w:pPr>
+      <w:r>
+        <w:rPr>
+          <w:rStyle w:val="SubtleReference"/>
+          <w:b w:val="0"/>
+          <w:bCs w:val="0"/>
+          <w:color w:val="auto"/>
+        </w:rPr>
+        <w:t xml:space="preserve">In GitHub Desktop click on “History” and </w:t>
+      </w:r>
+      <w:r>
+        <w:rPr>
+          <w:rStyle w:val="SubtleReference"/>
+          <w:b w:val="0"/>
+          <w:bCs w:val="0"/>
+          <w:color w:val="auto"/>
+        </w:rPr>
+        <w:t>then</w:t>
+      </w:r>
+      <w:r>
+        <w:rPr>
+          <w:rStyle w:val="SubtleReference"/>
+          <w:b w:val="0"/>
+          <w:bCs w:val="0"/>
+          <w:color w:val="auto"/>
+        </w:rPr>
+        <w:t xml:space="preserve"> find the commit you want, then right-click on the specific commit and select the “checkout” option in the pop-up menu. This </w:t>
+      </w:r>
+      <w:r>
+        <w:rPr>
+          <w:rStyle w:val="SubtleReference"/>
+          <w:b w:val="0"/>
+          <w:bCs w:val="0"/>
+          <w:color w:val="auto"/>
+        </w:rPr>
+        <w:t>reverts</w:t>
+      </w:r>
+      <w:r>
+        <w:rPr>
+          <w:rStyle w:val="SubtleReference"/>
+          <w:b w:val="0"/>
+          <w:bCs w:val="0"/>
+          <w:color w:val="auto"/>
+        </w:rPr>
+        <w:t xml:space="preserve"> the repo folder </w:t>
+      </w:r>
+      <w:r>
+        <w:rPr>
+          <w:rStyle w:val="SubtleReference"/>
+          <w:b w:val="0"/>
+          <w:bCs w:val="0"/>
+          <w:color w:val="auto"/>
+        </w:rPr>
+        <w:t xml:space="preserve">contents </w:t>
+      </w:r>
+      <w:r>
+        <w:rPr>
+          <w:rStyle w:val="SubtleReference"/>
+          <w:b w:val="0"/>
+          <w:bCs w:val="0"/>
+          <w:color w:val="auto"/>
+        </w:rPr>
+        <w:t>back to that point in time. When you are done, switch the branch back to “main” to undo the changes.</w:t>
       </w:r>
     </w:p>
     <w:p>
@@ -4502,13 +4236,7 @@
         <w:rPr>
           <w:rStyle w:val="SubtleReference"/>
         </w:rPr>
-        <w:t>Visual Studio doesn’t seem to be detecting the errors in my shaders</w:t>
-      </w:r>
-      <w:r>
-        <w:rPr>
-          <w:rStyle w:val="SubtleReference"/>
-        </w:rPr>
-        <w:t>, how am I supposed to code like this?</w:t>
+        <w:t>How do I know if I am using the Vulkan API correctly?</w:t>
       </w:r>
     </w:p>
     <w:p>
@@ -4520,15 +4248,31 @@
         </w:numPr>
       </w:pPr>
       <w:r>
-        <w:t xml:space="preserve">Carefully. Believe it or not it was not so long ago that things like </w:t>
-      </w:r>
-      <w:proofErr w:type="spellStart"/>
-      <w:r>
-        <w:t>intellisense</w:t>
-      </w:r>
-      <w:proofErr w:type="spellEnd"/>
-      <w:r>
-        <w:t xml:space="preserve">, syntax highlighting and auto complete were not a common thing, especially in shader languages! </w:t>
+        <w:t>Aside from reading the docs and making sure the code compiles, we have enabled run-time debug output in the Vulkan API. Be sure to pay close attention to the console window when running the program. Any non-fatal mistakes you make will be reported by the Vulkan validation layer and printed there.</w:t>
+      </w:r>
+    </w:p>
+    <w:p>
+      <w:pPr>
+        <w:pStyle w:val="ListParagraph"/>
+        <w:numPr>
+          <w:ilvl w:val="0"/>
+          <w:numId w:val="3"/>
+        </w:numPr>
+        <w:rPr>
+          <w:rStyle w:val="SubtleReference"/>
+        </w:rPr>
+      </w:pPr>
+      <w:r>
+        <w:rPr>
+          <w:rStyle w:val="SubtleReference"/>
+        </w:rPr>
+        <w:t>Visual Studio doesn’t seem to be detecting the errors in my shaders</w:t>
+      </w:r>
+      <w:r>
+        <w:rPr>
+          <w:rStyle w:val="SubtleReference"/>
+        </w:rPr>
+        <w:t>, how am I supposed to code like this?</w:t>
       </w:r>
     </w:p>
     <w:p>
@@ -4540,15 +4284,7 @@
         </w:numPr>
       </w:pPr>
       <w:r>
-        <w:t xml:space="preserve">The way to know if your shader will compile is to… compile </w:t>
-      </w:r>
-      <w:proofErr w:type="gramStart"/>
-      <w:r>
-        <w:t>it!(</w:t>
-      </w:r>
-      <w:proofErr w:type="gramEnd"/>
-      <w:r>
-        <w:t>right?) Shader languages must be compiled into machine instructions just like C++. If you study the code that loads the shaders you will see that compiling is part of that process.</w:t>
+        <w:t xml:space="preserve">Carefully. Believe it or not it was not so long ago that things like intellisense, syntax highlighting and auto complete were not a common thing, especially in shader languages! </w:t>
       </w:r>
     </w:p>
     <w:p>
@@ -4561,19 +4297,7 @@
       </w:pPr>
       <w:r>
         <w:lastRenderedPageBreak/>
-        <w:t xml:space="preserve">Vulkan uses a binary intermediate language called SPIR-V that higher level shader languages like HLSL and/or GLSL must be compiled into. If there are any issues when converting your code to SPIR-V the </w:t>
-      </w:r>
-      <w:proofErr w:type="spellStart"/>
-      <w:r>
-        <w:rPr>
-          <w:b/>
-          <w:bCs/>
-        </w:rPr>
-        <w:t>shaderc</w:t>
-      </w:r>
-      <w:proofErr w:type="spellEnd"/>
-      <w:r>
-        <w:t xml:space="preserve"> compiler will note the error and I added code to print it to the console. Keep your eyes on it.</w:t>
+        <w:t>The way to know if your shader will compile is to… compile it!(right?) Shader languages must be compiled into machine instructions just like C++. If you study the code that loads the shaders you will see that compiling is part of that process.</w:t>
       </w:r>
     </w:p>
     <w:p>
@@ -4585,6 +4309,28 @@
         </w:numPr>
       </w:pPr>
       <w:r>
+        <w:t xml:space="preserve">Vulkan uses a binary intermediate language called SPIR-V that higher level shader languages like HLSL and/or GLSL must be compiled into. If there are any issues when converting your code to SPIR-V the </w:t>
+      </w:r>
+      <w:r>
+        <w:rPr>
+          <w:b/>
+          <w:bCs/>
+        </w:rPr>
+        <w:t>shaderc</w:t>
+      </w:r>
+      <w:r>
+        <w:t xml:space="preserve"> compiler will note the error and I added code to print it to the console. Keep your eyes on it.</w:t>
+      </w:r>
+    </w:p>
+    <w:p>
+      <w:pPr>
+        <w:pStyle w:val="ListParagraph"/>
+        <w:numPr>
+          <w:ilvl w:val="1"/>
+          <w:numId w:val="3"/>
+        </w:numPr>
+      </w:pPr>
+      <w:r>
         <w:t xml:space="preserve">It </w:t>
       </w:r>
       <w:r>
@@ -4598,14 +4344,12 @@
         <w:t xml:space="preserve"> possible to have visual studio compile your HLSL code - but the output is not compatible with Vulkan, and it cannot compile Vulkan-specific features like push constants. Once your shaders get complex, I recommend using a dedicated shader IDE like </w:t>
       </w:r>
       <w:hyperlink r:id="rId35" w:history="1">
-        <w:proofErr w:type="spellStart"/>
         <w:r>
           <w:rPr>
             <w:rStyle w:val="Hyperlink"/>
           </w:rPr>
           <w:t>ShaderEd</w:t>
         </w:r>
-        <w:proofErr w:type="spellEnd"/>
       </w:hyperlink>
       <w:r>
         <w:t xml:space="preserve">. </w:t>
@@ -4680,14 +4424,12 @@
         <w:t xml:space="preserve">Problems like this can be difficult to track down, mainly because your C++ code cannot really see what is happening on the GPU. You can download a third-party tool called </w:t>
       </w:r>
       <w:hyperlink r:id="rId36" w:history="1">
-        <w:proofErr w:type="spellStart"/>
         <w:r>
           <w:rPr>
             <w:rStyle w:val="Hyperlink"/>
           </w:rPr>
           <w:t>RenderDoc</w:t>
         </w:r>
-        <w:proofErr w:type="spellEnd"/>
       </w:hyperlink>
       <w:r>
         <w:t xml:space="preserve"> to dig much deeper.</w:t>
@@ -4720,21 +4462,7 @@
         <w:rPr>
           <w:rStyle w:val="SubtleReference"/>
         </w:rPr>
-        <w:t xml:space="preserve">Is possible to do these assignments without </w:t>
-      </w:r>
-      <w:proofErr w:type="spellStart"/>
-      <w:r>
-        <w:rPr>
-          <w:rStyle w:val="SubtleReference"/>
-        </w:rPr>
-        <w:t>Gateware</w:t>
-      </w:r>
-      <w:proofErr w:type="spellEnd"/>
-      <w:r>
-        <w:rPr>
-          <w:rStyle w:val="SubtleReference"/>
-        </w:rPr>
-        <w:t>? I prefer to do things from the ground up.</w:t>
+        <w:t>Is possible to do these assignments without Gateware? I prefer to do things from the ground up.</w:t>
       </w:r>
     </w:p>
     <w:p>
@@ -4755,21 +4483,13 @@
         <w:t xml:space="preserve">, </w:t>
       </w:r>
       <w:r>
-        <w:t xml:space="preserve">practically no. While </w:t>
-      </w:r>
-      <w:proofErr w:type="gramStart"/>
-      <w:r>
-        <w:t>s</w:t>
+        <w:t>practically no. While s</w:t>
       </w:r>
       <w:r>
         <w:t>omeone</w:t>
       </w:r>
       <w:r>
-        <w:t>(</w:t>
-      </w:r>
-      <w:proofErr w:type="gramEnd"/>
-      <w:r>
-        <w:t>Derrick Ramirez)</w:t>
+        <w:t>(Derrick Ramirez)</w:t>
       </w:r>
       <w:r>
         <w:t xml:space="preserve"> </w:t>
@@ -4784,13 +4504,8 @@
         <w:t>ve</w:t>
       </w:r>
       <w:r>
-        <w:t xml:space="preserve"> to write the Vulkan interface to </w:t>
-      </w:r>
-      <w:proofErr w:type="spellStart"/>
-      <w:r>
-        <w:t>Gateware</w:t>
-      </w:r>
-      <w:proofErr w:type="spellEnd"/>
+        <w:t xml:space="preserve"> to write the Vulkan interface to Gateware</w:t>
+      </w:r>
       <w:r>
         <w:t xml:space="preserve">, </w:t>
       </w:r>
@@ -4798,23 +4513,7 @@
         <w:t xml:space="preserve">setting up a modern Graphics API like Vulkan or Direct3D12 from scratch </w:t>
       </w:r>
       <w:r>
-        <w:t xml:space="preserve">takes a substantial amount of time. </w:t>
-      </w:r>
-      <w:proofErr w:type="spellStart"/>
-      <w:r>
-        <w:t>Its</w:t>
-      </w:r>
-      <w:proofErr w:type="spellEnd"/>
-      <w:r>
-        <w:t xml:space="preserve"> just something we don’t have enough time for in a </w:t>
-      </w:r>
-      <w:proofErr w:type="gramStart"/>
-      <w:r>
-        <w:t>one month</w:t>
-      </w:r>
-      <w:proofErr w:type="gramEnd"/>
-      <w:r>
-        <w:t xml:space="preserve"> course.</w:t>
+        <w:t>takes a substantial amount of time. Its just something we don’t have enough time for in a one month course.</w:t>
       </w:r>
       <w:r>
         <w:t xml:space="preserve"> </w:t>
@@ -4835,15 +4534,7 @@
         <w:t>with no dependencies,</w:t>
       </w:r>
       <w:r>
-        <w:t xml:space="preserve"> there are plenty of online resources out </w:t>
-      </w:r>
-      <w:proofErr w:type="gramStart"/>
-      <w:r>
-        <w:t>there(</w:t>
-      </w:r>
-      <w:proofErr w:type="gramEnd"/>
-      <w:r>
-        <w:t xml:space="preserve">including </w:t>
+        <w:t xml:space="preserve"> there are plenty of online resources out there(including </w:t>
       </w:r>
       <w:r>
         <w:t xml:space="preserve">a few of </w:t>
@@ -4875,7 +4566,7 @@
 </file>
 
 <file path=word/numbering.xml><?xml version="1.0" encoding="utf-8"?>
-<w:numbering xmlns:wpc="http://schemas.microsoft.com/office/word/2010/wordprocessingCanvas" xmlns:cx="http://schemas.microsoft.com/office/drawing/2014/chartex" xmlns:cx1="http://schemas.microsoft.com/office/drawing/2015/9/8/chartex" xmlns:cx2="http://schemas.microsoft.com/office/drawing/2015/10/21/chartex" xmlns:cx3="http://schemas.microsoft.com/office/drawing/2016/5/9/chartex" xmlns:cx4="http://schemas.microsoft.com/office/drawing/2016/5/10/chartex" xmlns:cx5="http://schemas.microsoft.com/office/drawing/2016/5/11/chartex" xmlns:cx6="http://schemas.microsoft.com/office/drawing/2016/5/12/chartex" xmlns:cx7="http://schemas.microsoft.com/office/drawing/2016/5/13/chartex" xmlns:cx8="http://schemas.microsoft.com/office/drawing/2016/5/14/chartex" xmlns:mc="http://schemas.openxmlformats.org/markup-compatibility/2006" xmlns:aink="http://schemas.microsoft.com/office/drawing/2016/ink" xmlns:am3d="http://schemas.microsoft.com/office/drawing/2017/model3d" xmlns:o="urn:schemas-microsoft-com:office:office" xmlns:oel="http://schemas.microsoft.com/office/2019/extlst" xmlns:r="http://schemas.openxmlformats.org/officeDocument/2006/relationships" xmlns:m="http://schemas.openxmlformats.org/officeDocument/2006/math" xmlns:v="urn:schemas-microsoft-com:vml" xmlns:wp14="http://schemas.microsoft.com/office/word/2010/wordprocessingDrawing" xmlns:wp="http://schemas.openxmlformats.org/drawingml/2006/wordprocessingDrawing" xmlns:w10="urn:schemas-microsoft-com:office:word" xmlns:w="http://schemas.openxmlformats.org/wordprocessingml/2006/main" xmlns:w14="http://schemas.microsoft.com/office/word/2010/wordml" xmlns:w15="http://schemas.microsoft.com/office/word/2012/wordml" xmlns:w16cex="http://schemas.microsoft.com/office/word/2018/wordml/cex" xmlns:w16cid="http://schemas.microsoft.com/office/word/2016/wordml/cid" xmlns:w16="http://schemas.microsoft.com/office/word/2018/wordml" xmlns:w16sdtdh="http://schemas.microsoft.com/office/word/2020/wordml/sdtdatahash" xmlns:w16se="http://schemas.microsoft.com/office/word/2015/wordml/symex" xmlns:wpg="http://schemas.microsoft.com/office/word/2010/wordprocessingGroup" xmlns:wpi="http://schemas.microsoft.com/office/word/2010/wordprocessingInk" xmlns:wne="http://schemas.microsoft.com/office/word/2006/wordml" xmlns:wps="http://schemas.microsoft.com/office/word/2010/wordprocessingShape" mc:Ignorable="w14 w15 w16se w16cid w16 w16cex w16sdtdh wp14">
+<w:numbering xmlns:wpc="http://schemas.microsoft.com/office/word/2010/wordprocessingCanvas" xmlns:cx="http://schemas.microsoft.com/office/drawing/2014/chartex" xmlns:cx1="http://schemas.microsoft.com/office/drawing/2015/9/8/chartex" xmlns:cx2="http://schemas.microsoft.com/office/drawing/2015/10/21/chartex" xmlns:cx3="http://schemas.microsoft.com/office/drawing/2016/5/9/chartex" xmlns:cx4="http://schemas.microsoft.com/office/drawing/2016/5/10/chartex" xmlns:cx5="http://schemas.microsoft.com/office/drawing/2016/5/11/chartex" xmlns:cx6="http://schemas.microsoft.com/office/drawing/2016/5/12/chartex" xmlns:cx7="http://schemas.microsoft.com/office/drawing/2016/5/13/chartex" xmlns:cx8="http://schemas.microsoft.com/office/drawing/2016/5/14/chartex" xmlns:mc="http://schemas.openxmlformats.org/markup-compatibility/2006" xmlns:aink="http://schemas.microsoft.com/office/drawing/2016/ink" xmlns:am3d="http://schemas.microsoft.com/office/drawing/2017/model3d" xmlns:o="urn:schemas-microsoft-com:office:office" xmlns:oel="http://schemas.microsoft.com/office/2019/extlst" xmlns:r="http://schemas.openxmlformats.org/officeDocument/2006/relationships" xmlns:m="http://schemas.openxmlformats.org/officeDocument/2006/math" xmlns:v="urn:schemas-microsoft-com:vml" xmlns:wp14="http://schemas.microsoft.com/office/word/2010/wordprocessingDrawing" xmlns:wp="http://schemas.openxmlformats.org/drawingml/2006/wordprocessingDrawing" xmlns:w10="urn:schemas-microsoft-com:office:word" xmlns:w="http://schemas.openxmlformats.org/wordprocessingml/2006/main" xmlns:w14="http://schemas.microsoft.com/office/word/2010/wordml" xmlns:w15="http://schemas.microsoft.com/office/word/2012/wordml" xmlns:w16cex="http://schemas.microsoft.com/office/word/2018/wordml/cex" xmlns:w16cid="http://schemas.microsoft.com/office/word/2016/wordml/cid" xmlns:w16="http://schemas.microsoft.com/office/word/2018/wordml" xmlns:w16du="http://schemas.microsoft.com/office/word/2023/wordml/word16du" xmlns:w16sdtdh="http://schemas.microsoft.com/office/word/2020/wordml/sdtdatahash" xmlns:w16se="http://schemas.microsoft.com/office/word/2015/wordml/symex" xmlns:wpg="http://schemas.microsoft.com/office/word/2010/wordprocessingGroup" xmlns:wpi="http://schemas.microsoft.com/office/word/2010/wordprocessingInk" xmlns:wne="http://schemas.microsoft.com/office/word/2006/wordml" xmlns:wps="http://schemas.microsoft.com/office/word/2010/wordprocessingShape" mc:Ignorable="w14 w15 w16se w16cid w16 w16cex w16sdtdh w16du wp14">
   <w:abstractNum w:abstractNumId="0" w15:restartNumberingAfterBreak="0">
     <w:nsid w:val="11E47CB4"/>
     <w:multiLevelType w:val="hybridMultilevel"/>
@@ -5871,7 +5562,7 @@
 </file>
 
 <file path=word/styles.xml><?xml version="1.0" encoding="utf-8"?>
-<w:styles xmlns:mc="http://schemas.openxmlformats.org/markup-compatibility/2006" xmlns:r="http://schemas.openxmlformats.org/officeDocument/2006/relationships" xmlns:w="http://schemas.openxmlformats.org/wordprocessingml/2006/main" xmlns:w14="http://schemas.microsoft.com/office/word/2010/wordml" xmlns:w15="http://schemas.microsoft.com/office/word/2012/wordml" xmlns:w16cex="http://schemas.microsoft.com/office/word/2018/wordml/cex" xmlns:w16cid="http://schemas.microsoft.com/office/word/2016/wordml/cid" xmlns:w16="http://schemas.microsoft.com/office/word/2018/wordml" xmlns:w16sdtdh="http://schemas.microsoft.com/office/word/2020/wordml/sdtdatahash" xmlns:w16se="http://schemas.microsoft.com/office/word/2015/wordml/symex" mc:Ignorable="w14 w15 w16se w16cid w16 w16cex w16sdtdh">
+<w:styles xmlns:mc="http://schemas.openxmlformats.org/markup-compatibility/2006" xmlns:r="http://schemas.openxmlformats.org/officeDocument/2006/relationships" xmlns:w="http://schemas.openxmlformats.org/wordprocessingml/2006/main" xmlns:w14="http://schemas.microsoft.com/office/word/2010/wordml" xmlns:w15="http://schemas.microsoft.com/office/word/2012/wordml" xmlns:w16cex="http://schemas.microsoft.com/office/word/2018/wordml/cex" xmlns:w16cid="http://schemas.microsoft.com/office/word/2016/wordml/cid" xmlns:w16="http://schemas.microsoft.com/office/word/2018/wordml" xmlns:w16du="http://schemas.microsoft.com/office/word/2023/wordml/word16du" xmlns:w16sdtdh="http://schemas.microsoft.com/office/word/2020/wordml/sdtdatahash" xmlns:w16se="http://schemas.microsoft.com/office/word/2015/wordml/symex" mc:Ignorable="w14 w15 w16se w16cid w16 w16cex w16sdtdh w16du">
   <w:docDefaults>
     <w:rPrDefault>
       <w:rPr>

</xml_diff>